<commit_message>
minor updates to technical report document
</commit_message>
<xml_diff>
--- a/Technical Report.docx
+++ b/Technical Report.docx
@@ -41,13 +41,26 @@
         </w:numPr>
       </w:pPr>
       <w:r>
-        <w:t xml:space="preserve">Planned out database schema and how many tables we </w:t>
-      </w:r>
-      <w:proofErr w:type="gramStart"/>
-      <w:r>
-        <w:t>wanted</w:t>
-      </w:r>
-      <w:proofErr w:type="gramEnd"/>
+        <w:t>Planned out database schema and how many tables we wanted</w:t>
+      </w:r>
+    </w:p>
+    <w:p>
+      <w:pPr>
+        <w:pStyle w:val="ListParagraph"/>
+        <w:numPr>
+          <w:ilvl w:val="0"/>
+          <w:numId w:val="1"/>
+        </w:numPr>
+      </w:pPr>
+      <w:r>
+        <w:t xml:space="preserve">In PGAdmin, create a Postgres database named </w:t>
+      </w:r>
+      <w:r>
+        <w:t>ETL_Database</w:t>
+      </w:r>
+      <w:r>
+        <w:t xml:space="preserve"> </w:t>
+      </w:r>
     </w:p>
     <w:p>
       <w:pPr>
@@ -82,30 +95,20 @@
         <w:t>ded</w:t>
       </w:r>
       <w:r>
-        <w:t xml:space="preserve"> those CSVs into Pandas as separate data </w:t>
-      </w:r>
-      <w:proofErr w:type="gramStart"/>
-      <w:r>
-        <w:t>frames</w:t>
-      </w:r>
-      <w:proofErr w:type="gramEnd"/>
-    </w:p>
-    <w:p>
-      <w:pPr>
-        <w:pStyle w:val="ListParagraph"/>
-        <w:numPr>
-          <w:ilvl w:val="0"/>
-          <w:numId w:val="1"/>
-        </w:numPr>
-      </w:pPr>
-      <w:r>
-        <w:t xml:space="preserve">Doing filtering of the data to include only movies and not TV </w:t>
-      </w:r>
-      <w:proofErr w:type="gramStart"/>
-      <w:r>
-        <w:t>shows</w:t>
-      </w:r>
-      <w:proofErr w:type="gramEnd"/>
+        <w:t xml:space="preserve"> those CSVs into Pandas as separate data frames</w:t>
+      </w:r>
+    </w:p>
+    <w:p>
+      <w:pPr>
+        <w:pStyle w:val="ListParagraph"/>
+        <w:numPr>
+          <w:ilvl w:val="0"/>
+          <w:numId w:val="1"/>
+        </w:numPr>
+      </w:pPr>
+      <w:r>
+        <w:t>Doing filtering of the data to include only movies and not TV shows</w:t>
+      </w:r>
     </w:p>
     <w:p>
       <w:pPr>
@@ -122,13 +125,8 @@
         <w:t>s</w:t>
       </w:r>
       <w:r>
-        <w:t xml:space="preserve">, only showing the columns we intend to </w:t>
-      </w:r>
-      <w:proofErr w:type="gramStart"/>
-      <w:r>
-        <w:t>use</w:t>
-      </w:r>
-      <w:proofErr w:type="gramEnd"/>
+        <w:t>, only showing the columns we intend to use</w:t>
+      </w:r>
     </w:p>
     <w:p>
       <w:pPr>
@@ -191,77 +189,45 @@
       <w:r>
         <w:t xml:space="preserve">Postgres </w:t>
       </w:r>
-      <w:proofErr w:type="gramStart"/>
       <w:r>
         <w:t>database</w:t>
       </w:r>
-      <w:proofErr w:type="gramEnd"/>
-    </w:p>
-    <w:p>
-      <w:pPr>
-        <w:pStyle w:val="ListParagraph"/>
-        <w:numPr>
-          <w:ilvl w:val="0"/>
-          <w:numId w:val="1"/>
-        </w:numPr>
-      </w:pPr>
-      <w:r>
-        <w:t xml:space="preserve">Only showing the columns we intend to use </w:t>
-      </w:r>
-      <w:r>
-        <w:t xml:space="preserve">in the final data </w:t>
-      </w:r>
-      <w:proofErr w:type="gramStart"/>
-      <w:r>
-        <w:t>frames</w:t>
-      </w:r>
-      <w:proofErr w:type="gramEnd"/>
-    </w:p>
-    <w:p>
-      <w:pPr>
-        <w:pStyle w:val="ListParagraph"/>
-        <w:numPr>
-          <w:ilvl w:val="0"/>
-          <w:numId w:val="1"/>
-        </w:numPr>
-      </w:pPr>
-      <w:r>
-        <w:t>R</w:t>
-      </w:r>
-      <w:r>
-        <w:t xml:space="preserve">enaming columns in the </w:t>
-      </w:r>
-      <w:r>
-        <w:t xml:space="preserve">final </w:t>
-      </w:r>
-      <w:r>
-        <w:t>data frames</w:t>
-      </w:r>
-    </w:p>
-    <w:p>
-      <w:pPr>
-        <w:pStyle w:val="ListParagraph"/>
-        <w:numPr>
-          <w:ilvl w:val="0"/>
-          <w:numId w:val="1"/>
-        </w:numPr>
-      </w:pPr>
-      <w:r>
-        <w:t xml:space="preserve">Using </w:t>
-      </w:r>
-      <w:proofErr w:type="spellStart"/>
-      <w:r>
-        <w:t>SQLAlchemy</w:t>
-      </w:r>
-      <w:proofErr w:type="spellEnd"/>
-      <w:r>
-        <w:t xml:space="preserve"> to create the two tables and populate the Postgres database with information from the separate data </w:t>
-      </w:r>
-      <w:proofErr w:type="gramStart"/>
-      <w:r>
-        <w:t>frames</w:t>
-      </w:r>
-      <w:proofErr w:type="gramEnd"/>
+    </w:p>
+    <w:p>
+      <w:pPr>
+        <w:pStyle w:val="ListParagraph"/>
+        <w:numPr>
+          <w:ilvl w:val="0"/>
+          <w:numId w:val="1"/>
+        </w:numPr>
+      </w:pPr>
+      <w:r>
+        <w:t>Only showing the columns we intend to use in the final data frames</w:t>
+      </w:r>
+    </w:p>
+    <w:p>
+      <w:pPr>
+        <w:pStyle w:val="ListParagraph"/>
+        <w:numPr>
+          <w:ilvl w:val="0"/>
+          <w:numId w:val="1"/>
+        </w:numPr>
+      </w:pPr>
+      <w:r>
+        <w:t>Renaming columns in the final data frames</w:t>
+      </w:r>
+    </w:p>
+    <w:p>
+      <w:pPr>
+        <w:pStyle w:val="ListParagraph"/>
+        <w:numPr>
+          <w:ilvl w:val="0"/>
+          <w:numId w:val="1"/>
+        </w:numPr>
+      </w:pPr>
+      <w:r>
+        <w:t>Using SQLAlchemy to create the two tables and populate the Postgres database with information from the separate data frames</w:t>
+      </w:r>
     </w:p>
     <w:p/>
     <w:p/>

</xml_diff>